<commit_message>
added command line arguments
</commit_message>
<xml_diff>
--- a/Testresultat 210829.docx
+++ b/Testresultat 210829.docx
@@ -18,8 +18,39 @@
           <w:sz w:val="16"/>
           <w:szCs w:val="16"/>
         </w:rPr>
-        <w:t>Test 1: Busy Loop, keine Speicheralokation</w:t>
-      </w:r>
+        <w:t xml:space="preserve">Test 1: </w:t>
+      </w:r>
+      <w:proofErr w:type="spellStart"/>
+      <w:r>
+        <w:rPr>
+          <w:b/>
+          <w:bCs/>
+          <w:sz w:val="16"/>
+          <w:szCs w:val="16"/>
+        </w:rPr>
+        <w:t>Busy</w:t>
+      </w:r>
+      <w:proofErr w:type="spellEnd"/>
+      <w:r>
+        <w:rPr>
+          <w:b/>
+          <w:bCs/>
+          <w:sz w:val="16"/>
+          <w:szCs w:val="16"/>
+        </w:rPr>
+        <w:t xml:space="preserve"> Loop, keine </w:t>
+      </w:r>
+      <w:proofErr w:type="spellStart"/>
+      <w:r>
+        <w:rPr>
+          <w:b/>
+          <w:bCs/>
+          <w:sz w:val="16"/>
+          <w:szCs w:val="16"/>
+        </w:rPr>
+        <w:t>Speicheralokation</w:t>
+      </w:r>
+      <w:proofErr w:type="spellEnd"/>
       <w:r>
         <w:rPr>
           <w:b/>
@@ -74,7 +105,47 @@
           <w:szCs w:val="16"/>
           <w:lang w:val="en-US"/>
         </w:rPr>
-        <w:t>Stats: Time: 15:33:10.445 Min interval: 8ms, Max interval: 17ms,  Average: 15ms, Busyloop: 19178M</w:t>
+        <w:t>Stats: Time: 15:33:10.445 Min interval: 8ms, Max interval: 17</w:t>
+      </w:r>
+      <w:proofErr w:type="gramStart"/>
+      <w:r>
+        <w:rPr>
+          <w:rFonts w:ascii="Consolas" w:hAnsi="Consolas"/>
+          <w:sz w:val="16"/>
+          <w:szCs w:val="16"/>
+          <w:lang w:val="en-US"/>
+        </w:rPr>
+        <w:t>ms,  Average</w:t>
+      </w:r>
+      <w:proofErr w:type="gramEnd"/>
+      <w:r>
+        <w:rPr>
+          <w:rFonts w:ascii="Consolas" w:hAnsi="Consolas"/>
+          <w:sz w:val="16"/>
+          <w:szCs w:val="16"/>
+          <w:lang w:val="en-US"/>
+        </w:rPr>
+        <w:t xml:space="preserve">: 15ms, </w:t>
+      </w:r>
+      <w:proofErr w:type="spellStart"/>
+      <w:r>
+        <w:rPr>
+          <w:rFonts w:ascii="Consolas" w:hAnsi="Consolas"/>
+          <w:sz w:val="16"/>
+          <w:szCs w:val="16"/>
+          <w:lang w:val="en-US"/>
+        </w:rPr>
+        <w:t>Busyloop</w:t>
+      </w:r>
+      <w:proofErr w:type="spellEnd"/>
+      <w:r>
+        <w:rPr>
+          <w:rFonts w:ascii="Consolas" w:hAnsi="Consolas"/>
+          <w:sz w:val="16"/>
+          <w:szCs w:val="16"/>
+          <w:lang w:val="en-US"/>
+        </w:rPr>
+        <w:t>: 19178M</w:t>
       </w:r>
     </w:p>
     <w:p>
@@ -93,26 +164,77 @@
           <w:szCs w:val="16"/>
           <w:lang w:val="en-US"/>
         </w:rPr>
-        <w:t xml:space="preserve">Stop (24h später): </w:t>
-      </w:r>
-      <w:r>
-        <w:rPr>
-          <w:rFonts w:ascii="Consolas" w:hAnsi="Consolas"/>
-          <w:sz w:val="16"/>
-          <w:szCs w:val="16"/>
-          <w:lang w:val="en-US"/>
-        </w:rPr>
-        <w:t>Stats: Time: 15:38:29.195 Min interval: 8ms, Max interval: 22ms,  Average: 15ms, Busyloop: 35540622M</w:t>
-      </w:r>
-    </w:p>
-    <w:p>
-      <w:pPr>
-        <w:rPr>
-          <w:sz w:val="16"/>
-          <w:szCs w:val="16"/>
-          <w:lang w:val="en-US"/>
-        </w:rPr>
-      </w:pPr>
+        <w:t xml:space="preserve">Stop (24h </w:t>
+      </w:r>
+      <w:proofErr w:type="spellStart"/>
+      <w:r>
+        <w:rPr>
+          <w:rFonts w:ascii="Consolas" w:hAnsi="Consolas"/>
+          <w:sz w:val="16"/>
+          <w:szCs w:val="16"/>
+          <w:lang w:val="en-US"/>
+        </w:rPr>
+        <w:t>später</w:t>
+      </w:r>
+      <w:proofErr w:type="spellEnd"/>
+      <w:r>
+        <w:rPr>
+          <w:rFonts w:ascii="Consolas" w:hAnsi="Consolas"/>
+          <w:sz w:val="16"/>
+          <w:szCs w:val="16"/>
+          <w:lang w:val="en-US"/>
+        </w:rPr>
+        <w:t xml:space="preserve">): </w:t>
+      </w:r>
+      <w:r>
+        <w:rPr>
+          <w:rFonts w:ascii="Consolas" w:hAnsi="Consolas"/>
+          <w:sz w:val="16"/>
+          <w:szCs w:val="16"/>
+          <w:lang w:val="en-US"/>
+        </w:rPr>
+        <w:t>Stats: Time: 15:38:29.195 Min interval: 8ms, Max interval: 22</w:t>
+      </w:r>
+      <w:proofErr w:type="gramStart"/>
+      <w:r>
+        <w:rPr>
+          <w:rFonts w:ascii="Consolas" w:hAnsi="Consolas"/>
+          <w:sz w:val="16"/>
+          <w:szCs w:val="16"/>
+          <w:lang w:val="en-US"/>
+        </w:rPr>
+        <w:t>ms,  Average</w:t>
+      </w:r>
+      <w:proofErr w:type="gramEnd"/>
+      <w:r>
+        <w:rPr>
+          <w:rFonts w:ascii="Consolas" w:hAnsi="Consolas"/>
+          <w:sz w:val="16"/>
+          <w:szCs w:val="16"/>
+          <w:lang w:val="en-US"/>
+        </w:rPr>
+        <w:t xml:space="preserve">: 15ms, </w:t>
+      </w:r>
+      <w:proofErr w:type="spellStart"/>
+      <w:r>
+        <w:rPr>
+          <w:rFonts w:ascii="Consolas" w:hAnsi="Consolas"/>
+          <w:sz w:val="16"/>
+          <w:szCs w:val="16"/>
+          <w:lang w:val="en-US"/>
+        </w:rPr>
+        <w:t>Busyloop</w:t>
+      </w:r>
+      <w:proofErr w:type="spellEnd"/>
+      <w:r>
+        <w:rPr>
+          <w:rFonts w:ascii="Consolas" w:hAnsi="Consolas"/>
+          <w:sz w:val="16"/>
+          <w:szCs w:val="16"/>
+          <w:lang w:val="en-US"/>
+        </w:rPr>
+        <w:t>: 35540622M</w:t>
+      </w:r>
     </w:p>
     <w:p>
       <w:pPr>
@@ -253,129 +375,6 @@
     </w:p>
     <w:p>
       <w:pPr>
-        <w:shd w:val="clear" w:color="auto" w:fill="1E1E1E"/>
-        <w:spacing w:after="0" w:line="285" w:lineRule="atLeast"/>
-        <w:rPr>
-          <w:rFonts w:ascii="Consolas" w:eastAsia="Times New Roman" w:hAnsi="Consolas" w:cs="Times New Roman"/>
-          <w:color w:val="D4D4D4"/>
-          <w:sz w:val="21"/>
-          <w:szCs w:val="21"/>
-          <w:lang w:eastAsia="de-CH"/>
-        </w:rPr>
-      </w:pPr>
-      <w:r>
-        <w:rPr>
-          <w:rFonts w:ascii="Consolas" w:eastAsia="Times New Roman" w:hAnsi="Consolas" w:cs="Times New Roman"/>
-          <w:color w:val="9CDCFE"/>
-          <w:sz w:val="21"/>
-          <w:szCs w:val="21"/>
-          <w:lang w:eastAsia="de-CH"/>
-        </w:rPr>
-        <w:t>gc</w:t>
-      </w:r>
-      <w:r>
-        <w:rPr>
-          <w:rFonts w:ascii="Consolas" w:eastAsia="Times New Roman" w:hAnsi="Consolas" w:cs="Times New Roman"/>
-          <w:color w:val="D4D4D4"/>
-          <w:sz w:val="21"/>
-          <w:szCs w:val="21"/>
-          <w:lang w:eastAsia="de-CH"/>
-        </w:rPr>
-        <w:t> = </w:t>
-      </w:r>
-      <w:r>
-        <w:rPr>
-          <w:rFonts w:ascii="Consolas" w:eastAsia="Times New Roman" w:hAnsi="Consolas" w:cs="Times New Roman"/>
-          <w:color w:val="569CD6"/>
-          <w:sz w:val="21"/>
-          <w:szCs w:val="21"/>
-          <w:lang w:eastAsia="de-CH"/>
-        </w:rPr>
-        <w:t>new</w:t>
-      </w:r>
-      <w:r>
-        <w:rPr>
-          <w:rFonts w:ascii="Consolas" w:eastAsia="Times New Roman" w:hAnsi="Consolas" w:cs="Times New Roman"/>
-          <w:color w:val="D4D4D4"/>
-          <w:sz w:val="21"/>
-          <w:szCs w:val="21"/>
-          <w:lang w:eastAsia="de-CH"/>
-        </w:rPr>
-        <w:t> </w:t>
-      </w:r>
-      <w:r>
-        <w:rPr>
-          <w:rFonts w:ascii="Consolas" w:eastAsia="Times New Roman" w:hAnsi="Consolas" w:cs="Times New Roman"/>
-          <w:color w:val="4EC9B0"/>
-          <w:sz w:val="21"/>
-          <w:szCs w:val="21"/>
-          <w:lang w:eastAsia="de-CH"/>
-        </w:rPr>
-        <w:t>GarbageCollectorTest</w:t>
-      </w:r>
-      <w:r>
-        <w:rPr>
-          <w:rFonts w:ascii="Consolas" w:eastAsia="Times New Roman" w:hAnsi="Consolas" w:cs="Times New Roman"/>
-          <w:color w:val="D4D4D4"/>
-          <w:sz w:val="21"/>
-          <w:szCs w:val="21"/>
-          <w:lang w:eastAsia="de-CH"/>
-        </w:rPr>
-        <w:t>(</w:t>
-      </w:r>
-      <w:r>
-        <w:rPr>
-          <w:rFonts w:ascii="Consolas" w:eastAsia="Times New Roman" w:hAnsi="Consolas" w:cs="Times New Roman"/>
-          <w:color w:val="B5CEA8"/>
-          <w:sz w:val="21"/>
-          <w:szCs w:val="21"/>
-          <w:lang w:eastAsia="de-CH"/>
-        </w:rPr>
-        <w:t>10000</w:t>
-      </w:r>
-      <w:r>
-        <w:rPr>
-          <w:rFonts w:ascii="Consolas" w:eastAsia="Times New Roman" w:hAnsi="Consolas" w:cs="Times New Roman"/>
-          <w:color w:val="D4D4D4"/>
-          <w:sz w:val="21"/>
-          <w:szCs w:val="21"/>
-          <w:lang w:eastAsia="de-CH"/>
-        </w:rPr>
-        <w:t>, </w:t>
-      </w:r>
-      <w:r>
-        <w:rPr>
-          <w:rFonts w:ascii="Consolas" w:eastAsia="Times New Roman" w:hAnsi="Consolas" w:cs="Times New Roman"/>
-          <w:color w:val="B5CEA8"/>
-          <w:sz w:val="21"/>
-          <w:szCs w:val="21"/>
-          <w:lang w:eastAsia="de-CH"/>
-        </w:rPr>
-        <w:t>1024</w:t>
-      </w:r>
-      <w:r>
-        <w:rPr>
-          <w:rFonts w:ascii="Consolas" w:eastAsia="Times New Roman" w:hAnsi="Consolas" w:cs="Times New Roman"/>
-          <w:color w:val="D4D4D4"/>
-          <w:sz w:val="21"/>
-          <w:szCs w:val="21"/>
-          <w:lang w:eastAsia="de-CH"/>
-        </w:rPr>
-        <w:t>);</w:t>
-      </w:r>
-    </w:p>
-    <w:p>
-      <w:pPr>
-        <w:rPr>
-          <w:b/>
-          <w:bCs/>
-          <w:sz w:val="16"/>
-          <w:szCs w:val="16"/>
-        </w:rPr>
-      </w:pPr>
-    </w:p>
-    <w:p>
-      <w:pPr>
         <w:rPr>
           <w:b/>
           <w:bCs/>
@@ -471,7 +470,27 @@
           <w:sz w:val="16"/>
           <w:szCs w:val="16"/>
         </w:rPr>
-        <w:t xml:space="preserve">Keine Speicherallokation, Busy Loop, Laufzeit </w:t>
+        <w:t xml:space="preserve">Keine Speicherallokation, </w:t>
+      </w:r>
+      <w:proofErr w:type="spellStart"/>
+      <w:r>
+        <w:rPr>
+          <w:b/>
+          <w:bCs/>
+          <w:sz w:val="16"/>
+          <w:szCs w:val="16"/>
+        </w:rPr>
+        <w:t>Busy</w:t>
+      </w:r>
+      <w:proofErr w:type="spellEnd"/>
+      <w:r>
+        <w:rPr>
+          <w:b/>
+          <w:bCs/>
+          <w:sz w:val="16"/>
+          <w:szCs w:val="16"/>
+        </w:rPr>
+        <w:t xml:space="preserve"> Loop, Laufzeit </w:t>
       </w:r>
       <w:r>
         <w:rPr>
@@ -536,187 +555,6 @@
           </wp:inline>
         </w:drawing>
       </w:r>
-    </w:p>
-    <w:p>
-      <w:pPr>
-        <w:rPr>
-          <w:b/>
-          <w:bCs/>
-          <w:sz w:val="16"/>
-          <w:szCs w:val="16"/>
-        </w:rPr>
-      </w:pPr>
-      <w:r>
-        <w:rPr>
-          <w:b/>
-          <w:bCs/>
-          <w:sz w:val="16"/>
-          <w:szCs w:val="16"/>
-        </w:rPr>
-        <w:t xml:space="preserve">Test </w:t>
-      </w:r>
-      <w:r>
-        <w:rPr>
-          <w:b/>
-          <w:bCs/>
-          <w:sz w:val="16"/>
-          <w:szCs w:val="16"/>
-        </w:rPr>
-        <w:t>5</w:t>
-      </w:r>
-      <w:r>
-        <w:rPr>
-          <w:b/>
-          <w:bCs/>
-          <w:sz w:val="16"/>
-          <w:szCs w:val="16"/>
-        </w:rPr>
-        <w:t>:  Mit Speicherallokation 10’000 Blöcke à 1kB, so schnell wie möglich allozieren und freigeben, Laufzeit 30min</w:t>
-      </w:r>
-    </w:p>
-    <w:p>
-      <w:pPr>
-        <w:shd w:val="clear" w:color="auto" w:fill="1E1E1E"/>
-        <w:spacing w:after="0" w:line="285" w:lineRule="atLeast"/>
-        <w:rPr>
-          <w:rFonts w:ascii="Consolas" w:eastAsia="Times New Roman" w:hAnsi="Consolas" w:cs="Times New Roman"/>
-          <w:color w:val="D4D4D4"/>
-          <w:sz w:val="21"/>
-          <w:szCs w:val="21"/>
-          <w:lang w:eastAsia="de-CH"/>
-        </w:rPr>
-      </w:pPr>
-      <w:r>
-        <w:rPr>
-          <w:rFonts w:ascii="Consolas" w:eastAsia="Times New Roman" w:hAnsi="Consolas" w:cs="Times New Roman"/>
-          <w:color w:val="9CDCFE"/>
-          <w:sz w:val="21"/>
-          <w:szCs w:val="21"/>
-          <w:lang w:eastAsia="de-CH"/>
-        </w:rPr>
-        <w:t>gc</w:t>
-      </w:r>
-      <w:r>
-        <w:rPr>
-          <w:rFonts w:ascii="Consolas" w:eastAsia="Times New Roman" w:hAnsi="Consolas" w:cs="Times New Roman"/>
-          <w:color w:val="D4D4D4"/>
-          <w:sz w:val="21"/>
-          <w:szCs w:val="21"/>
-          <w:lang w:eastAsia="de-CH"/>
-        </w:rPr>
-        <w:t> = </w:t>
-      </w:r>
-      <w:r>
-        <w:rPr>
-          <w:rFonts w:ascii="Consolas" w:eastAsia="Times New Roman" w:hAnsi="Consolas" w:cs="Times New Roman"/>
-          <w:color w:val="569CD6"/>
-          <w:sz w:val="21"/>
-          <w:szCs w:val="21"/>
-          <w:lang w:eastAsia="de-CH"/>
-        </w:rPr>
-        <w:t>new</w:t>
-      </w:r>
-      <w:r>
-        <w:rPr>
-          <w:rFonts w:ascii="Consolas" w:eastAsia="Times New Roman" w:hAnsi="Consolas" w:cs="Times New Roman"/>
-          <w:color w:val="D4D4D4"/>
-          <w:sz w:val="21"/>
-          <w:szCs w:val="21"/>
-          <w:lang w:eastAsia="de-CH"/>
-        </w:rPr>
-        <w:t> </w:t>
-      </w:r>
-      <w:r>
-        <w:rPr>
-          <w:rFonts w:ascii="Consolas" w:eastAsia="Times New Roman" w:hAnsi="Consolas" w:cs="Times New Roman"/>
-          <w:color w:val="4EC9B0"/>
-          <w:sz w:val="21"/>
-          <w:szCs w:val="21"/>
-          <w:lang w:eastAsia="de-CH"/>
-        </w:rPr>
-        <w:t>GarbageCollectorTest</w:t>
-      </w:r>
-      <w:r>
-        <w:rPr>
-          <w:rFonts w:ascii="Consolas" w:eastAsia="Times New Roman" w:hAnsi="Consolas" w:cs="Times New Roman"/>
-          <w:color w:val="D4D4D4"/>
-          <w:sz w:val="21"/>
-          <w:szCs w:val="21"/>
-          <w:lang w:eastAsia="de-CH"/>
-        </w:rPr>
-        <w:t>(</w:t>
-      </w:r>
-      <w:r>
-        <w:rPr>
-          <w:rFonts w:ascii="Consolas" w:eastAsia="Times New Roman" w:hAnsi="Consolas" w:cs="Times New Roman"/>
-          <w:color w:val="B5CEA8"/>
-          <w:sz w:val="21"/>
-          <w:szCs w:val="21"/>
-          <w:lang w:eastAsia="de-CH"/>
-        </w:rPr>
-        <w:t>1000</w:t>
-      </w:r>
-      <w:r>
-        <w:rPr>
-          <w:rFonts w:ascii="Consolas" w:eastAsia="Times New Roman" w:hAnsi="Consolas" w:cs="Times New Roman"/>
-          <w:color w:val="D4D4D4"/>
-          <w:sz w:val="21"/>
-          <w:szCs w:val="21"/>
-          <w:lang w:eastAsia="de-CH"/>
-        </w:rPr>
-        <w:t>, </w:t>
-      </w:r>
-      <w:r>
-        <w:rPr>
-          <w:rFonts w:ascii="Consolas" w:eastAsia="Times New Roman" w:hAnsi="Consolas" w:cs="Times New Roman"/>
-          <w:color w:val="B5CEA8"/>
-          <w:sz w:val="21"/>
-          <w:szCs w:val="21"/>
-          <w:lang w:eastAsia="de-CH"/>
-        </w:rPr>
-        <w:t>1024</w:t>
-      </w:r>
-      <w:r>
-        <w:rPr>
-          <w:rFonts w:ascii="Consolas" w:eastAsia="Times New Roman" w:hAnsi="Consolas" w:cs="Times New Roman"/>
-          <w:color w:val="D4D4D4"/>
-          <w:sz w:val="21"/>
-          <w:szCs w:val="21"/>
-          <w:lang w:eastAsia="de-CH"/>
-        </w:rPr>
-        <w:t>*</w:t>
-      </w:r>
-      <w:r>
-        <w:rPr>
-          <w:rFonts w:ascii="Consolas" w:eastAsia="Times New Roman" w:hAnsi="Consolas" w:cs="Times New Roman"/>
-          <w:color w:val="B5CEA8"/>
-          <w:sz w:val="21"/>
-          <w:szCs w:val="21"/>
-          <w:lang w:eastAsia="de-CH"/>
-        </w:rPr>
-        <w:t>1024</w:t>
-      </w:r>
-      <w:r>
-        <w:rPr>
-          <w:rFonts w:ascii="Consolas" w:eastAsia="Times New Roman" w:hAnsi="Consolas" w:cs="Times New Roman"/>
-          <w:color w:val="D4D4D4"/>
-          <w:sz w:val="21"/>
-          <w:szCs w:val="21"/>
-          <w:lang w:eastAsia="de-CH"/>
-        </w:rPr>
-        <w:t>);</w:t>
-      </w:r>
-    </w:p>
-    <w:p>
-      <w:pPr>
-        <w:rPr>
-          <w:rFonts w:ascii="Consolas" w:hAnsi="Consolas"/>
-          <w:b/>
-          <w:bCs/>
-          <w:sz w:val="16"/>
-          <w:szCs w:val="16"/>
-        </w:rPr>
-      </w:pPr>
     </w:p>
     <w:p>
       <w:pPr>

</xml_diff>

<commit_message>
more measurements with Raspi
</commit_message>
<xml_diff>
--- a/Testresultat 210829.docx
+++ b/Testresultat 210829.docx
@@ -54,16 +54,67 @@
           <w:sz w:val="16"/>
           <w:szCs w:val="16"/>
         </w:rPr>
-        <w:t xml:space="preserve">AMD Ryzen 5 3600 6-Core Processor </w:t>
-      </w:r>
-      <w:r>
-        <w:rPr>
-          <w:b/>
-          <w:bCs/>
-          <w:sz w:val="16"/>
-          <w:szCs w:val="16"/>
-        </w:rPr>
-        <w:t xml:space="preserve">, </w:t>
+        <w:t xml:space="preserve">AMD </w:t>
+      </w:r>
+      <w:proofErr w:type="spellStart"/>
+      <w:r>
+        <w:rPr>
+          <w:b/>
+          <w:bCs/>
+          <w:sz w:val="16"/>
+          <w:szCs w:val="16"/>
+        </w:rPr>
+        <w:t>Ryzen</w:t>
+      </w:r>
+      <w:proofErr w:type="spellEnd"/>
+      <w:r>
+        <w:rPr>
+          <w:b/>
+          <w:bCs/>
+          <w:sz w:val="16"/>
+          <w:szCs w:val="16"/>
+        </w:rPr>
+        <w:t xml:space="preserve"> 5 3600 6-Core </w:t>
+      </w:r>
+      <w:proofErr w:type="spellStart"/>
+      <w:proofErr w:type="gramStart"/>
+      <w:r>
+        <w:rPr>
+          <w:b/>
+          <w:bCs/>
+          <w:sz w:val="16"/>
+          <w:szCs w:val="16"/>
+        </w:rPr>
+        <w:t>Processor</w:t>
+      </w:r>
+      <w:proofErr w:type="spellEnd"/>
+      <w:r>
+        <w:rPr>
+          <w:b/>
+          <w:bCs/>
+          <w:sz w:val="16"/>
+          <w:szCs w:val="16"/>
+        </w:rPr>
+        <w:t xml:space="preserve"> </w:t>
+      </w:r>
+      <w:r>
+        <w:rPr>
+          <w:b/>
+          <w:bCs/>
+          <w:sz w:val="16"/>
+          <w:szCs w:val="16"/>
+        </w:rPr>
+        <w:t>,</w:t>
+      </w:r>
+      <w:proofErr w:type="gramEnd"/>
+      <w:r>
+        <w:rPr>
+          <w:b/>
+          <w:bCs/>
+          <w:sz w:val="16"/>
+          <w:szCs w:val="16"/>
+        </w:rPr>
+        <w:t xml:space="preserve"> </w:t>
       </w:r>
       <w:r>
         <w:rPr>
@@ -100,8 +151,39 @@
           <w:sz w:val="16"/>
           <w:szCs w:val="16"/>
         </w:rPr>
-        <w:t>Test 1: Busy Loop, keine Speicheralokation</w:t>
-      </w:r>
+        <w:t xml:space="preserve">Test 1: </w:t>
+      </w:r>
+      <w:proofErr w:type="spellStart"/>
+      <w:r>
+        <w:rPr>
+          <w:b/>
+          <w:bCs/>
+          <w:sz w:val="16"/>
+          <w:szCs w:val="16"/>
+        </w:rPr>
+        <w:t>Busy</w:t>
+      </w:r>
+      <w:proofErr w:type="spellEnd"/>
+      <w:r>
+        <w:rPr>
+          <w:b/>
+          <w:bCs/>
+          <w:sz w:val="16"/>
+          <w:szCs w:val="16"/>
+        </w:rPr>
+        <w:t xml:space="preserve"> Loop, keine </w:t>
+      </w:r>
+      <w:proofErr w:type="spellStart"/>
+      <w:r>
+        <w:rPr>
+          <w:b/>
+          <w:bCs/>
+          <w:sz w:val="16"/>
+          <w:szCs w:val="16"/>
+        </w:rPr>
+        <w:t>Speicheralokation</w:t>
+      </w:r>
+      <w:proofErr w:type="spellEnd"/>
       <w:r>
         <w:rPr>
           <w:b/>
@@ -156,18 +238,19 @@
           <w:szCs w:val="16"/>
           <w:lang w:val="en-US"/>
         </w:rPr>
-        <w:t>Stats: Time: 15:33:10.445 Min interval: 8ms, Max interval: 17ms,  Average: 15ms, Busyloop: 19178M</w:t>
-      </w:r>
-    </w:p>
-    <w:p>
-      <w:pPr>
+        <w:t>Stats: Time: 15:33:10.445 Min interval: 8ms, Max interval: 17</w:t>
+      </w:r>
+      <w:proofErr w:type="gramStart"/>
+      <w:r>
         <w:rPr>
           <w:rFonts w:ascii="Consolas" w:hAnsi="Consolas"/>
           <w:sz w:val="16"/>
           <w:szCs w:val="16"/>
           <w:lang w:val="en-US"/>
         </w:rPr>
-      </w:pPr>
+        <w:t>ms,  Average</w:t>
+      </w:r>
+      <w:proofErr w:type="gramEnd"/>
       <w:r>
         <w:rPr>
           <w:rFonts w:ascii="Consolas" w:hAnsi="Consolas"/>
@@ -175,8 +258,9 @@
           <w:szCs w:val="16"/>
           <w:lang w:val="en-US"/>
         </w:rPr>
-        <w:t xml:space="preserve">Stop (24h später): </w:t>
-      </w:r>
+        <w:t xml:space="preserve">: 15ms, </w:t>
+      </w:r>
+      <w:proofErr w:type="spellStart"/>
       <w:r>
         <w:rPr>
           <w:rFonts w:ascii="Consolas" w:hAnsi="Consolas"/>
@@ -184,7 +268,105 @@
           <w:szCs w:val="16"/>
           <w:lang w:val="en-US"/>
         </w:rPr>
-        <w:t>Stats: Time: 15:38:29.195 Min interval: 8ms, Max interval: 22ms,  Average: 15ms, Busyloop: 35540622M</w:t>
+        <w:t>Busyloop</w:t>
+      </w:r>
+      <w:proofErr w:type="spellEnd"/>
+      <w:r>
+        <w:rPr>
+          <w:rFonts w:ascii="Consolas" w:hAnsi="Consolas"/>
+          <w:sz w:val="16"/>
+          <w:szCs w:val="16"/>
+          <w:lang w:val="en-US"/>
+        </w:rPr>
+        <w:t>: 19178M</w:t>
+      </w:r>
+    </w:p>
+    <w:p>
+      <w:pPr>
+        <w:rPr>
+          <w:rFonts w:ascii="Consolas" w:hAnsi="Consolas"/>
+          <w:sz w:val="16"/>
+          <w:szCs w:val="16"/>
+          <w:lang w:val="en-US"/>
+        </w:rPr>
+      </w:pPr>
+      <w:r>
+        <w:rPr>
+          <w:rFonts w:ascii="Consolas" w:hAnsi="Consolas"/>
+          <w:sz w:val="16"/>
+          <w:szCs w:val="16"/>
+          <w:lang w:val="en-US"/>
+        </w:rPr>
+        <w:t xml:space="preserve">Stop (24h </w:t>
+      </w:r>
+      <w:proofErr w:type="spellStart"/>
+      <w:r>
+        <w:rPr>
+          <w:rFonts w:ascii="Consolas" w:hAnsi="Consolas"/>
+          <w:sz w:val="16"/>
+          <w:szCs w:val="16"/>
+          <w:lang w:val="en-US"/>
+        </w:rPr>
+        <w:t>später</w:t>
+      </w:r>
+      <w:proofErr w:type="spellEnd"/>
+      <w:r>
+        <w:rPr>
+          <w:rFonts w:ascii="Consolas" w:hAnsi="Consolas"/>
+          <w:sz w:val="16"/>
+          <w:szCs w:val="16"/>
+          <w:lang w:val="en-US"/>
+        </w:rPr>
+        <w:t xml:space="preserve">): </w:t>
+      </w:r>
+      <w:r>
+        <w:rPr>
+          <w:rFonts w:ascii="Consolas" w:hAnsi="Consolas"/>
+          <w:sz w:val="16"/>
+          <w:szCs w:val="16"/>
+          <w:lang w:val="en-US"/>
+        </w:rPr>
+        <w:t>Stats: Time: 15:38:29.195 Min interval: 8ms, Max interval: 22</w:t>
+      </w:r>
+      <w:proofErr w:type="gramStart"/>
+      <w:r>
+        <w:rPr>
+          <w:rFonts w:ascii="Consolas" w:hAnsi="Consolas"/>
+          <w:sz w:val="16"/>
+          <w:szCs w:val="16"/>
+          <w:lang w:val="en-US"/>
+        </w:rPr>
+        <w:t>ms,  Average</w:t>
+      </w:r>
+      <w:proofErr w:type="gramEnd"/>
+      <w:r>
+        <w:rPr>
+          <w:rFonts w:ascii="Consolas" w:hAnsi="Consolas"/>
+          <w:sz w:val="16"/>
+          <w:szCs w:val="16"/>
+          <w:lang w:val="en-US"/>
+        </w:rPr>
+        <w:t xml:space="preserve">: 15ms, </w:t>
+      </w:r>
+      <w:proofErr w:type="spellStart"/>
+      <w:r>
+        <w:rPr>
+          <w:rFonts w:ascii="Consolas" w:hAnsi="Consolas"/>
+          <w:sz w:val="16"/>
+          <w:szCs w:val="16"/>
+          <w:lang w:val="en-US"/>
+        </w:rPr>
+        <w:t>Busyloop</w:t>
+      </w:r>
+      <w:proofErr w:type="spellEnd"/>
+      <w:r>
+        <w:rPr>
+          <w:rFonts w:ascii="Consolas" w:hAnsi="Consolas"/>
+          <w:sz w:val="16"/>
+          <w:szCs w:val="16"/>
+          <w:lang w:val="en-US"/>
+        </w:rPr>
+        <w:t>: 35540622M</w:t>
       </w:r>
     </w:p>
     <w:p>
@@ -421,7 +603,27 @@
           <w:sz w:val="16"/>
           <w:szCs w:val="16"/>
         </w:rPr>
-        <w:t xml:space="preserve">Keine Speicherallokation, Busy Loop, Laufzeit </w:t>
+        <w:t xml:space="preserve">Keine Speicherallokation, </w:t>
+      </w:r>
+      <w:proofErr w:type="spellStart"/>
+      <w:r>
+        <w:rPr>
+          <w:b/>
+          <w:bCs/>
+          <w:sz w:val="16"/>
+          <w:szCs w:val="16"/>
+        </w:rPr>
+        <w:t>Busy</w:t>
+      </w:r>
+      <w:proofErr w:type="spellEnd"/>
+      <w:r>
+        <w:rPr>
+          <w:b/>
+          <w:bCs/>
+          <w:sz w:val="16"/>
+          <w:szCs w:val="16"/>
+        </w:rPr>
+        <w:t xml:space="preserve"> Loop, Laufzeit </w:t>
       </w:r>
       <w:r>
         <w:rPr>
@@ -553,6 +755,7 @@
       </w:pPr>
       <w:r>
         <w:rPr>
+          <w:noProof/>
           <w:sz w:val="16"/>
           <w:szCs w:val="16"/>
         </w:rPr>
@@ -602,6 +805,7 @@
       </w:pPr>
       <w:r>
         <w:rPr>
+          <w:noProof/>
           <w:sz w:val="16"/>
           <w:szCs w:val="16"/>
         </w:rPr>
@@ -651,6 +855,7 @@
       </w:pPr>
       <w:r>
         <w:rPr>
+          <w:noProof/>
           <w:sz w:val="16"/>
           <w:szCs w:val="16"/>
         </w:rPr>
@@ -761,6 +966,7 @@
         <w:rPr>
           <w:b/>
           <w:bCs/>
+          <w:noProof/>
           <w:sz w:val="16"/>
           <w:szCs w:val="16"/>
         </w:rPr>
@@ -814,6 +1020,7 @@
         <w:rPr>
           <w:b/>
           <w:bCs/>
+          <w:noProof/>
           <w:sz w:val="16"/>
           <w:szCs w:val="16"/>
         </w:rPr>
@@ -867,6 +1074,7 @@
         <w:rPr>
           <w:b/>
           <w:bCs/>
+          <w:noProof/>
           <w:sz w:val="16"/>
           <w:szCs w:val="16"/>
         </w:rPr>
@@ -970,29 +1178,14 @@
           <w:sz w:val="16"/>
           <w:szCs w:val="16"/>
         </w:rPr>
-        <w:t xml:space="preserve">, </w:t>
-      </w:r>
-      <w:r>
-        <w:rPr>
-          <w:b/>
-          <w:bCs/>
-          <w:sz w:val="16"/>
-          <w:szCs w:val="16"/>
-        </w:rPr>
-        <w:t>40min</w:t>
-      </w:r>
-      <w:r>
-        <w:rPr>
-          <w:b/>
-          <w:bCs/>
-          <w:sz w:val="16"/>
-          <w:szCs w:val="16"/>
-        </w:rPr>
-        <w:t xml:space="preserve"> Laufzeit</w:t>
-      </w:r>
-    </w:p>
-    <w:p>
-      <w:r>
+        <w:t>, 40min Laufzeit</w:t>
+      </w:r>
+    </w:p>
+    <w:p>
+      <w:r>
+        <w:rPr>
+          <w:noProof/>
+        </w:rPr>
         <w:drawing>
           <wp:inline distT="0" distB="0" distL="0" distR="0" wp14:anchorId="1DEC6BCF" wp14:editId="2B3D6708">
             <wp:extent cx="5760720" cy="636905"/>
@@ -1074,25 +1267,34 @@
           <w:sz w:val="16"/>
           <w:szCs w:val="16"/>
         </w:rPr>
-        <w:t>Keine Speicherallokation</w:t>
-      </w:r>
-      <w:r>
-        <w:rPr>
-          <w:b/>
-          <w:bCs/>
-          <w:sz w:val="16"/>
-          <w:szCs w:val="16"/>
-        </w:rPr>
-        <w:t>, 4min Laufzeit</w:t>
+        <w:t xml:space="preserve">Keine Speicherallokation, </w:t>
+      </w:r>
+      <w:r>
+        <w:rPr>
+          <w:b/>
+          <w:bCs/>
+          <w:sz w:val="16"/>
+          <w:szCs w:val="16"/>
+        </w:rPr>
+        <w:t>ca. 10h</w:t>
+      </w:r>
+      <w:r>
+        <w:rPr>
+          <w:b/>
+          <w:bCs/>
+          <w:sz w:val="16"/>
+          <w:szCs w:val="16"/>
+        </w:rPr>
+        <w:t xml:space="preserve"> Laufzeit</w:t>
       </w:r>
     </w:p>
     <w:p>
       <w:r>
         <w:drawing>
-          <wp:inline distT="0" distB="0" distL="0" distR="0" wp14:anchorId="50FEB64E" wp14:editId="1E9C1839">
-            <wp:extent cx="5760720" cy="2117725"/>
-            <wp:effectExtent l="0" t="0" r="0" b="0"/>
-            <wp:docPr id="12" name="Grafik 12"/>
+          <wp:inline distT="0" distB="0" distL="0" distR="0" wp14:anchorId="2A8E84F3" wp14:editId="60072B06">
+            <wp:extent cx="5760720" cy="2200275"/>
+            <wp:effectExtent l="0" t="0" r="0" b="9525"/>
+            <wp:docPr id="4" name="Grafik 4"/>
             <wp:cNvGraphicFramePr>
               <a:graphicFrameLocks xmlns:a="http://schemas.openxmlformats.org/drawingml/2006/main" noChangeAspect="1"/>
             </wp:cNvGraphicFramePr>
@@ -1112,7 +1314,7 @@
                   <pic:spPr>
                     <a:xfrm>
                       <a:off x="0" y="0"/>
-                      <a:ext cx="5760720" cy="2117725"/>
+                      <a:ext cx="5760720" cy="2200275"/>
                     </a:xfrm>
                     <a:prstGeom prst="rect">
                       <a:avLst/>

</xml_diff>

<commit_message>
Samuel added HiRes Timer - Thanks! :-)
</commit_message>
<xml_diff>
--- a/Testresultat 210829.docx
+++ b/Testresultat 210829.docx
@@ -54,16 +54,67 @@
           <w:sz w:val="16"/>
           <w:szCs w:val="16"/>
         </w:rPr>
-        <w:t xml:space="preserve">AMD Ryzen 5 3600 6-Core Processor </w:t>
-      </w:r>
-      <w:r>
-        <w:rPr>
-          <w:b/>
-          <w:bCs/>
-          <w:sz w:val="16"/>
-          <w:szCs w:val="16"/>
-        </w:rPr>
-        <w:t xml:space="preserve">, </w:t>
+        <w:t xml:space="preserve">AMD </w:t>
+      </w:r>
+      <w:proofErr w:type="spellStart"/>
+      <w:r>
+        <w:rPr>
+          <w:b/>
+          <w:bCs/>
+          <w:sz w:val="16"/>
+          <w:szCs w:val="16"/>
+        </w:rPr>
+        <w:t>Ryzen</w:t>
+      </w:r>
+      <w:proofErr w:type="spellEnd"/>
+      <w:r>
+        <w:rPr>
+          <w:b/>
+          <w:bCs/>
+          <w:sz w:val="16"/>
+          <w:szCs w:val="16"/>
+        </w:rPr>
+        <w:t xml:space="preserve"> 5 3600 6-Core </w:t>
+      </w:r>
+      <w:proofErr w:type="spellStart"/>
+      <w:proofErr w:type="gramStart"/>
+      <w:r>
+        <w:rPr>
+          <w:b/>
+          <w:bCs/>
+          <w:sz w:val="16"/>
+          <w:szCs w:val="16"/>
+        </w:rPr>
+        <w:t>Processor</w:t>
+      </w:r>
+      <w:proofErr w:type="spellEnd"/>
+      <w:r>
+        <w:rPr>
+          <w:b/>
+          <w:bCs/>
+          <w:sz w:val="16"/>
+          <w:szCs w:val="16"/>
+        </w:rPr>
+        <w:t xml:space="preserve"> </w:t>
+      </w:r>
+      <w:r>
+        <w:rPr>
+          <w:b/>
+          <w:bCs/>
+          <w:sz w:val="16"/>
+          <w:szCs w:val="16"/>
+        </w:rPr>
+        <w:t>,</w:t>
+      </w:r>
+      <w:proofErr w:type="gramEnd"/>
+      <w:r>
+        <w:rPr>
+          <w:b/>
+          <w:bCs/>
+          <w:sz w:val="16"/>
+          <w:szCs w:val="16"/>
+        </w:rPr>
+        <w:t xml:space="preserve"> </w:t>
       </w:r>
       <w:r>
         <w:rPr>
@@ -100,8 +151,39 @@
           <w:sz w:val="16"/>
           <w:szCs w:val="16"/>
         </w:rPr>
-        <w:t>Test 1: Busy Loop, keine Speicheralokation</w:t>
-      </w:r>
+        <w:t xml:space="preserve">Test 1: </w:t>
+      </w:r>
+      <w:proofErr w:type="spellStart"/>
+      <w:r>
+        <w:rPr>
+          <w:b/>
+          <w:bCs/>
+          <w:sz w:val="16"/>
+          <w:szCs w:val="16"/>
+        </w:rPr>
+        <w:t>Busy</w:t>
+      </w:r>
+      <w:proofErr w:type="spellEnd"/>
+      <w:r>
+        <w:rPr>
+          <w:b/>
+          <w:bCs/>
+          <w:sz w:val="16"/>
+          <w:szCs w:val="16"/>
+        </w:rPr>
+        <w:t xml:space="preserve"> Loop, keine </w:t>
+      </w:r>
+      <w:proofErr w:type="spellStart"/>
+      <w:r>
+        <w:rPr>
+          <w:b/>
+          <w:bCs/>
+          <w:sz w:val="16"/>
+          <w:szCs w:val="16"/>
+        </w:rPr>
+        <w:t>Speicheralokation</w:t>
+      </w:r>
+      <w:proofErr w:type="spellEnd"/>
       <w:r>
         <w:rPr>
           <w:b/>
@@ -156,18 +238,19 @@
           <w:szCs w:val="16"/>
           <w:lang w:val="en-US"/>
         </w:rPr>
-        <w:t>Stats: Time: 15:33:10.445 Min interval: 8ms, Max interval: 17ms,  Average: 15ms, Busyloop: 19178M</w:t>
-      </w:r>
-    </w:p>
-    <w:p>
-      <w:pPr>
+        <w:t>Stats: Time: 15:33:10.445 Min interval: 8ms, Max interval: 17</w:t>
+      </w:r>
+      <w:proofErr w:type="gramStart"/>
+      <w:r>
         <w:rPr>
           <w:rFonts w:ascii="Consolas" w:hAnsi="Consolas"/>
           <w:sz w:val="16"/>
           <w:szCs w:val="16"/>
           <w:lang w:val="en-US"/>
         </w:rPr>
-      </w:pPr>
+        <w:t>ms,  Average</w:t>
+      </w:r>
+      <w:proofErr w:type="gramEnd"/>
       <w:r>
         <w:rPr>
           <w:rFonts w:ascii="Consolas" w:hAnsi="Consolas"/>
@@ -175,8 +258,9 @@
           <w:szCs w:val="16"/>
           <w:lang w:val="en-US"/>
         </w:rPr>
-        <w:t xml:space="preserve">Stop (24h später): </w:t>
-      </w:r>
+        <w:t xml:space="preserve">: 15ms, </w:t>
+      </w:r>
+      <w:proofErr w:type="spellStart"/>
       <w:r>
         <w:rPr>
           <w:rFonts w:ascii="Consolas" w:hAnsi="Consolas"/>
@@ -184,7 +268,105 @@
           <w:szCs w:val="16"/>
           <w:lang w:val="en-US"/>
         </w:rPr>
-        <w:t>Stats: Time: 15:38:29.195 Min interval: 8ms, Max interval: 22ms,  Average: 15ms, Busyloop: 35540622M</w:t>
+        <w:t>Busyloop</w:t>
+      </w:r>
+      <w:proofErr w:type="spellEnd"/>
+      <w:r>
+        <w:rPr>
+          <w:rFonts w:ascii="Consolas" w:hAnsi="Consolas"/>
+          <w:sz w:val="16"/>
+          <w:szCs w:val="16"/>
+          <w:lang w:val="en-US"/>
+        </w:rPr>
+        <w:t>: 19178M</w:t>
+      </w:r>
+    </w:p>
+    <w:p>
+      <w:pPr>
+        <w:rPr>
+          <w:rFonts w:ascii="Consolas" w:hAnsi="Consolas"/>
+          <w:sz w:val="16"/>
+          <w:szCs w:val="16"/>
+          <w:lang w:val="en-US"/>
+        </w:rPr>
+      </w:pPr>
+      <w:r>
+        <w:rPr>
+          <w:rFonts w:ascii="Consolas" w:hAnsi="Consolas"/>
+          <w:sz w:val="16"/>
+          <w:szCs w:val="16"/>
+          <w:lang w:val="en-US"/>
+        </w:rPr>
+        <w:t xml:space="preserve">Stop (24h </w:t>
+      </w:r>
+      <w:proofErr w:type="spellStart"/>
+      <w:r>
+        <w:rPr>
+          <w:rFonts w:ascii="Consolas" w:hAnsi="Consolas"/>
+          <w:sz w:val="16"/>
+          <w:szCs w:val="16"/>
+          <w:lang w:val="en-US"/>
+        </w:rPr>
+        <w:t>später</w:t>
+      </w:r>
+      <w:proofErr w:type="spellEnd"/>
+      <w:r>
+        <w:rPr>
+          <w:rFonts w:ascii="Consolas" w:hAnsi="Consolas"/>
+          <w:sz w:val="16"/>
+          <w:szCs w:val="16"/>
+          <w:lang w:val="en-US"/>
+        </w:rPr>
+        <w:t xml:space="preserve">): </w:t>
+      </w:r>
+      <w:r>
+        <w:rPr>
+          <w:rFonts w:ascii="Consolas" w:hAnsi="Consolas"/>
+          <w:sz w:val="16"/>
+          <w:szCs w:val="16"/>
+          <w:lang w:val="en-US"/>
+        </w:rPr>
+        <w:t>Stats: Time: 15:38:29.195 Min interval: 8ms, Max interval: 22</w:t>
+      </w:r>
+      <w:proofErr w:type="gramStart"/>
+      <w:r>
+        <w:rPr>
+          <w:rFonts w:ascii="Consolas" w:hAnsi="Consolas"/>
+          <w:sz w:val="16"/>
+          <w:szCs w:val="16"/>
+          <w:lang w:val="en-US"/>
+        </w:rPr>
+        <w:t>ms,  Average</w:t>
+      </w:r>
+      <w:proofErr w:type="gramEnd"/>
+      <w:r>
+        <w:rPr>
+          <w:rFonts w:ascii="Consolas" w:hAnsi="Consolas"/>
+          <w:sz w:val="16"/>
+          <w:szCs w:val="16"/>
+          <w:lang w:val="en-US"/>
+        </w:rPr>
+        <w:t xml:space="preserve">: 15ms, </w:t>
+      </w:r>
+      <w:proofErr w:type="spellStart"/>
+      <w:r>
+        <w:rPr>
+          <w:rFonts w:ascii="Consolas" w:hAnsi="Consolas"/>
+          <w:sz w:val="16"/>
+          <w:szCs w:val="16"/>
+          <w:lang w:val="en-US"/>
+        </w:rPr>
+        <w:t>Busyloop</w:t>
+      </w:r>
+      <w:proofErr w:type="spellEnd"/>
+      <w:r>
+        <w:rPr>
+          <w:rFonts w:ascii="Consolas" w:hAnsi="Consolas"/>
+          <w:sz w:val="16"/>
+          <w:szCs w:val="16"/>
+          <w:lang w:val="en-US"/>
+        </w:rPr>
+        <w:t>: 35540622M</w:t>
       </w:r>
     </w:p>
     <w:p>
@@ -421,7 +603,27 @@
           <w:sz w:val="16"/>
           <w:szCs w:val="16"/>
         </w:rPr>
-        <w:t xml:space="preserve">Keine Speicherallokation, Busy Loop, Laufzeit </w:t>
+        <w:t xml:space="preserve">Keine Speicherallokation, </w:t>
+      </w:r>
+      <w:proofErr w:type="spellStart"/>
+      <w:r>
+        <w:rPr>
+          <w:b/>
+          <w:bCs/>
+          <w:sz w:val="16"/>
+          <w:szCs w:val="16"/>
+        </w:rPr>
+        <w:t>Busy</w:t>
+      </w:r>
+      <w:proofErr w:type="spellEnd"/>
+      <w:r>
+        <w:rPr>
+          <w:b/>
+          <w:bCs/>
+          <w:sz w:val="16"/>
+          <w:szCs w:val="16"/>
+        </w:rPr>
+        <w:t xml:space="preserve"> Loop, Laufzeit </w:t>
       </w:r>
       <w:r>
         <w:rPr>
@@ -1088,9 +1290,6 @@
     </w:p>
     <w:p>
       <w:r>
-        <w:rPr>
-          <w:noProof/>
-        </w:rPr>
         <w:drawing>
           <wp:inline distT="0" distB="0" distL="0" distR="0" wp14:anchorId="2A8E84F3" wp14:editId="60072B06">
             <wp:extent cx="5760720" cy="2200275"/>
@@ -1128,185 +1327,6 @@
         </w:drawing>
       </w:r>
     </w:p>
-    <w:p>
-      <w:pPr>
-        <w:rPr>
-          <w:b/>
-          <w:bCs/>
-          <w:sz w:val="16"/>
-          <w:szCs w:val="16"/>
-        </w:rPr>
-      </w:pPr>
-      <w:r>
-        <w:rPr>
-          <w:b/>
-          <w:bCs/>
-          <w:sz w:val="16"/>
-          <w:szCs w:val="16"/>
-        </w:rPr>
-        <w:t xml:space="preserve">Test </w:t>
-      </w:r>
-      <w:r>
-        <w:rPr>
-          <w:b/>
-          <w:bCs/>
-          <w:sz w:val="16"/>
-          <w:szCs w:val="16"/>
-        </w:rPr>
-        <w:t>4</w:t>
-      </w:r>
-      <w:r>
-        <w:rPr>
-          <w:b/>
-          <w:bCs/>
-          <w:sz w:val="16"/>
-          <w:szCs w:val="16"/>
-        </w:rPr>
-        <w:t xml:space="preserve">: 1000 Blöcke a 1000 Bytes, </w:t>
-      </w:r>
-      <w:r>
-        <w:rPr>
-          <w:b/>
-          <w:bCs/>
-          <w:sz w:val="16"/>
-          <w:szCs w:val="16"/>
-        </w:rPr>
-        <w:t>2</w:t>
-      </w:r>
-      <w:r>
-        <w:rPr>
-          <w:b/>
-          <w:bCs/>
-          <w:sz w:val="16"/>
-          <w:szCs w:val="16"/>
-        </w:rPr>
-        <w:t xml:space="preserve"> Instanz</w:t>
-      </w:r>
-      <w:r>
-        <w:rPr>
-          <w:b/>
-          <w:bCs/>
-          <w:sz w:val="16"/>
-          <w:szCs w:val="16"/>
-        </w:rPr>
-        <w:t>en</w:t>
-      </w:r>
-      <w:r>
-        <w:rPr>
-          <w:b/>
-          <w:bCs/>
-          <w:sz w:val="16"/>
-          <w:szCs w:val="16"/>
-        </w:rPr>
-        <w:t xml:space="preserve"> parallel</w:t>
-      </w:r>
-      <w:r>
-        <w:rPr>
-          <w:b/>
-          <w:bCs/>
-          <w:sz w:val="16"/>
-          <w:szCs w:val="16"/>
-        </w:rPr>
-        <w:t xml:space="preserve">, </w:t>
-      </w:r>
-      <w:r>
-        <w:rPr>
-          <w:b/>
-          <w:bCs/>
-          <w:sz w:val="16"/>
-          <w:szCs w:val="16"/>
-        </w:rPr>
-        <w:t xml:space="preserve">ca. </w:t>
-      </w:r>
-      <w:r>
-        <w:rPr>
-          <w:b/>
-          <w:bCs/>
-          <w:sz w:val="16"/>
-          <w:szCs w:val="16"/>
-        </w:rPr>
-        <w:t>20h Laufzeit</w:t>
-      </w:r>
-    </w:p>
-    <w:p>
-      <w:r>
-        <w:drawing>
-          <wp:inline distT="0" distB="0" distL="0" distR="0" wp14:anchorId="26F4E928" wp14:editId="0C43B2A0">
-            <wp:extent cx="5760720" cy="664210"/>
-            <wp:effectExtent l="0" t="0" r="0" b="2540"/>
-            <wp:docPr id="12" name="Grafik 12"/>
-            <wp:cNvGraphicFramePr>
-              <a:graphicFrameLocks xmlns:a="http://schemas.openxmlformats.org/drawingml/2006/main" noChangeAspect="1"/>
-            </wp:cNvGraphicFramePr>
-            <a:graphic xmlns:a="http://schemas.openxmlformats.org/drawingml/2006/main">
-              <a:graphicData uri="http://schemas.openxmlformats.org/drawingml/2006/picture">
-                <pic:pic xmlns:pic="http://schemas.openxmlformats.org/drawingml/2006/picture">
-                  <pic:nvPicPr>
-                    <pic:cNvPr id="1" name=""/>
-                    <pic:cNvPicPr/>
-                  </pic:nvPicPr>
-                  <pic:blipFill>
-                    <a:blip r:embed="rId15"/>
-                    <a:stretch>
-                      <a:fillRect/>
-                    </a:stretch>
-                  </pic:blipFill>
-                  <pic:spPr>
-                    <a:xfrm>
-                      <a:off x="0" y="0"/>
-                      <a:ext cx="5760720" cy="664210"/>
-                    </a:xfrm>
-                    <a:prstGeom prst="rect">
-                      <a:avLst/>
-                    </a:prstGeom>
-                  </pic:spPr>
-                </pic:pic>
-              </a:graphicData>
-            </a:graphic>
-          </wp:inline>
-        </w:drawing>
-      </w:r>
-    </w:p>
-    <w:p>
-      <w:r>
-        <w:drawing>
-          <wp:inline distT="0" distB="0" distL="0" distR="0" wp14:anchorId="6A1958E6" wp14:editId="29B5D50B">
-            <wp:extent cx="5760720" cy="492125"/>
-            <wp:effectExtent l="0" t="0" r="0" b="3175"/>
-            <wp:docPr id="13" name="Grafik 13"/>
-            <wp:cNvGraphicFramePr>
-              <a:graphicFrameLocks xmlns:a="http://schemas.openxmlformats.org/drawingml/2006/main" noChangeAspect="1"/>
-            </wp:cNvGraphicFramePr>
-            <a:graphic xmlns:a="http://schemas.openxmlformats.org/drawingml/2006/main">
-              <a:graphicData uri="http://schemas.openxmlformats.org/drawingml/2006/picture">
-                <pic:pic xmlns:pic="http://schemas.openxmlformats.org/drawingml/2006/picture">
-                  <pic:nvPicPr>
-                    <pic:cNvPr id="1" name=""/>
-                    <pic:cNvPicPr/>
-                  </pic:nvPicPr>
-                  <pic:blipFill>
-                    <a:blip r:embed="rId16"/>
-                    <a:stretch>
-                      <a:fillRect/>
-                    </a:stretch>
-                  </pic:blipFill>
-                  <pic:spPr>
-                    <a:xfrm>
-                      <a:off x="0" y="0"/>
-                      <a:ext cx="5760720" cy="492125"/>
-                    </a:xfrm>
-                    <a:prstGeom prst="rect">
-                      <a:avLst/>
-                    </a:prstGeom>
-                  </pic:spPr>
-                </pic:pic>
-              </a:graphicData>
-            </a:graphic>
-          </wp:inline>
-        </w:drawing>
-      </w:r>
-    </w:p>
-    <w:p/>
     <w:sectPr>
       <w:pgSz w:w="11906" w:h="16838"/>
       <w:pgMar w:top="1417" w:right="1417" w:bottom="1134" w:left="1417" w:header="708" w:footer="708" w:gutter="0"/>

</xml_diff>

<commit_message>
Added laptop test results
</commit_message>
<xml_diff>
--- a/Testresultat 210829.docx
+++ b/Testresultat 210829.docx
@@ -54,67 +54,16 @@
           <w:sz w:val="16"/>
           <w:szCs w:val="16"/>
         </w:rPr>
-        <w:t xml:space="preserve">AMD </w:t>
-      </w:r>
-      <w:proofErr w:type="spellStart"/>
-      <w:r>
-        <w:rPr>
-          <w:b/>
-          <w:bCs/>
-          <w:sz w:val="16"/>
-          <w:szCs w:val="16"/>
-        </w:rPr>
-        <w:t>Ryzen</w:t>
-      </w:r>
-      <w:proofErr w:type="spellEnd"/>
-      <w:r>
-        <w:rPr>
-          <w:b/>
-          <w:bCs/>
-          <w:sz w:val="16"/>
-          <w:szCs w:val="16"/>
-        </w:rPr>
-        <w:t xml:space="preserve"> 5 3600 6-Core </w:t>
-      </w:r>
-      <w:proofErr w:type="spellStart"/>
-      <w:proofErr w:type="gramStart"/>
-      <w:r>
-        <w:rPr>
-          <w:b/>
-          <w:bCs/>
-          <w:sz w:val="16"/>
-          <w:szCs w:val="16"/>
-        </w:rPr>
-        <w:t>Processor</w:t>
-      </w:r>
-      <w:proofErr w:type="spellEnd"/>
-      <w:r>
-        <w:rPr>
-          <w:b/>
-          <w:bCs/>
-          <w:sz w:val="16"/>
-          <w:szCs w:val="16"/>
-        </w:rPr>
-        <w:t xml:space="preserve"> </w:t>
-      </w:r>
-      <w:r>
-        <w:rPr>
-          <w:b/>
-          <w:bCs/>
-          <w:sz w:val="16"/>
-          <w:szCs w:val="16"/>
-        </w:rPr>
-        <w:t>,</w:t>
-      </w:r>
-      <w:proofErr w:type="gramEnd"/>
-      <w:r>
-        <w:rPr>
-          <w:b/>
-          <w:bCs/>
-          <w:sz w:val="16"/>
-          <w:szCs w:val="16"/>
-        </w:rPr>
-        <w:t xml:space="preserve"> </w:t>
+        <w:t xml:space="preserve">AMD Ryzen 5 3600 6-Core Processor </w:t>
+      </w:r>
+      <w:r>
+        <w:rPr>
+          <w:b/>
+          <w:bCs/>
+          <w:sz w:val="16"/>
+          <w:szCs w:val="16"/>
+        </w:rPr>
+        <w:t xml:space="preserve">, </w:t>
       </w:r>
       <w:r>
         <w:rPr>
@@ -151,39 +100,8 @@
           <w:sz w:val="16"/>
           <w:szCs w:val="16"/>
         </w:rPr>
-        <w:t xml:space="preserve">Test 1: </w:t>
-      </w:r>
-      <w:proofErr w:type="spellStart"/>
-      <w:r>
-        <w:rPr>
-          <w:b/>
-          <w:bCs/>
-          <w:sz w:val="16"/>
-          <w:szCs w:val="16"/>
-        </w:rPr>
-        <w:t>Busy</w:t>
-      </w:r>
-      <w:proofErr w:type="spellEnd"/>
-      <w:r>
-        <w:rPr>
-          <w:b/>
-          <w:bCs/>
-          <w:sz w:val="16"/>
-          <w:szCs w:val="16"/>
-        </w:rPr>
-        <w:t xml:space="preserve"> Loop, keine </w:t>
-      </w:r>
-      <w:proofErr w:type="spellStart"/>
-      <w:r>
-        <w:rPr>
-          <w:b/>
-          <w:bCs/>
-          <w:sz w:val="16"/>
-          <w:szCs w:val="16"/>
-        </w:rPr>
-        <w:t>Speicheralokation</w:t>
-      </w:r>
-      <w:proofErr w:type="spellEnd"/>
+        <w:t>Test 1: Busy Loop, keine Speicheralokation</w:t>
+      </w:r>
       <w:r>
         <w:rPr>
           <w:b/>
@@ -238,19 +156,18 @@
           <w:szCs w:val="16"/>
           <w:lang w:val="en-US"/>
         </w:rPr>
-        <w:t>Stats: Time: 15:33:10.445 Min interval: 8ms, Max interval: 17</w:t>
-      </w:r>
-      <w:proofErr w:type="gramStart"/>
-      <w:r>
+        <w:t>Stats: Time: 15:33:10.445 Min interval: 8ms, Max interval: 17ms,  Average: 15ms, Busyloop: 19178M</w:t>
+      </w:r>
+    </w:p>
+    <w:p>
+      <w:pPr>
         <w:rPr>
           <w:rFonts w:ascii="Consolas" w:hAnsi="Consolas"/>
           <w:sz w:val="16"/>
           <w:szCs w:val="16"/>
           <w:lang w:val="en-US"/>
         </w:rPr>
-        <w:t>ms,  Average</w:t>
-      </w:r>
-      <w:proofErr w:type="gramEnd"/>
+      </w:pPr>
       <w:r>
         <w:rPr>
           <w:rFonts w:ascii="Consolas" w:hAnsi="Consolas"/>
@@ -258,9 +175,8 @@
           <w:szCs w:val="16"/>
           <w:lang w:val="en-US"/>
         </w:rPr>
-        <w:t xml:space="preserve">: 15ms, </w:t>
-      </w:r>
-      <w:proofErr w:type="spellStart"/>
+        <w:t xml:space="preserve">Stop (24h später): </w:t>
+      </w:r>
       <w:r>
         <w:rPr>
           <w:rFonts w:ascii="Consolas" w:hAnsi="Consolas"/>
@@ -268,105 +184,7 @@
           <w:szCs w:val="16"/>
           <w:lang w:val="en-US"/>
         </w:rPr>
-        <w:t>Busyloop</w:t>
-      </w:r>
-      <w:proofErr w:type="spellEnd"/>
-      <w:r>
-        <w:rPr>
-          <w:rFonts w:ascii="Consolas" w:hAnsi="Consolas"/>
-          <w:sz w:val="16"/>
-          <w:szCs w:val="16"/>
-          <w:lang w:val="en-US"/>
-        </w:rPr>
-        <w:t>: 19178M</w:t>
-      </w:r>
-    </w:p>
-    <w:p>
-      <w:pPr>
-        <w:rPr>
-          <w:rFonts w:ascii="Consolas" w:hAnsi="Consolas"/>
-          <w:sz w:val="16"/>
-          <w:szCs w:val="16"/>
-          <w:lang w:val="en-US"/>
-        </w:rPr>
-      </w:pPr>
-      <w:r>
-        <w:rPr>
-          <w:rFonts w:ascii="Consolas" w:hAnsi="Consolas"/>
-          <w:sz w:val="16"/>
-          <w:szCs w:val="16"/>
-          <w:lang w:val="en-US"/>
-        </w:rPr>
-        <w:t xml:space="preserve">Stop (24h </w:t>
-      </w:r>
-      <w:proofErr w:type="spellStart"/>
-      <w:r>
-        <w:rPr>
-          <w:rFonts w:ascii="Consolas" w:hAnsi="Consolas"/>
-          <w:sz w:val="16"/>
-          <w:szCs w:val="16"/>
-          <w:lang w:val="en-US"/>
-        </w:rPr>
-        <w:t>später</w:t>
-      </w:r>
-      <w:proofErr w:type="spellEnd"/>
-      <w:r>
-        <w:rPr>
-          <w:rFonts w:ascii="Consolas" w:hAnsi="Consolas"/>
-          <w:sz w:val="16"/>
-          <w:szCs w:val="16"/>
-          <w:lang w:val="en-US"/>
-        </w:rPr>
-        <w:t xml:space="preserve">): </w:t>
-      </w:r>
-      <w:r>
-        <w:rPr>
-          <w:rFonts w:ascii="Consolas" w:hAnsi="Consolas"/>
-          <w:sz w:val="16"/>
-          <w:szCs w:val="16"/>
-          <w:lang w:val="en-US"/>
-        </w:rPr>
-        <w:t>Stats: Time: 15:38:29.195 Min interval: 8ms, Max interval: 22</w:t>
-      </w:r>
-      <w:proofErr w:type="gramStart"/>
-      <w:r>
-        <w:rPr>
-          <w:rFonts w:ascii="Consolas" w:hAnsi="Consolas"/>
-          <w:sz w:val="16"/>
-          <w:szCs w:val="16"/>
-          <w:lang w:val="en-US"/>
-        </w:rPr>
-        <w:t>ms,  Average</w:t>
-      </w:r>
-      <w:proofErr w:type="gramEnd"/>
-      <w:r>
-        <w:rPr>
-          <w:rFonts w:ascii="Consolas" w:hAnsi="Consolas"/>
-          <w:sz w:val="16"/>
-          <w:szCs w:val="16"/>
-          <w:lang w:val="en-US"/>
-        </w:rPr>
-        <w:t xml:space="preserve">: 15ms, </w:t>
-      </w:r>
-      <w:proofErr w:type="spellStart"/>
-      <w:r>
-        <w:rPr>
-          <w:rFonts w:ascii="Consolas" w:hAnsi="Consolas"/>
-          <w:sz w:val="16"/>
-          <w:szCs w:val="16"/>
-          <w:lang w:val="en-US"/>
-        </w:rPr>
-        <w:t>Busyloop</w:t>
-      </w:r>
-      <w:proofErr w:type="spellEnd"/>
-      <w:r>
-        <w:rPr>
-          <w:rFonts w:ascii="Consolas" w:hAnsi="Consolas"/>
-          <w:sz w:val="16"/>
-          <w:szCs w:val="16"/>
-          <w:lang w:val="en-US"/>
-        </w:rPr>
-        <w:t>: 35540622M</w:t>
+        <w:t>Stats: Time: 15:38:29.195 Min interval: 8ms, Max interval: 22ms,  Average: 15ms, Busyloop: 35540622M</w:t>
       </w:r>
     </w:p>
     <w:p>
@@ -603,27 +421,7 @@
           <w:sz w:val="16"/>
           <w:szCs w:val="16"/>
         </w:rPr>
-        <w:t xml:space="preserve">Keine Speicherallokation, </w:t>
-      </w:r>
-      <w:proofErr w:type="spellStart"/>
-      <w:r>
-        <w:rPr>
-          <w:b/>
-          <w:bCs/>
-          <w:sz w:val="16"/>
-          <w:szCs w:val="16"/>
-        </w:rPr>
-        <w:t>Busy</w:t>
-      </w:r>
-      <w:proofErr w:type="spellEnd"/>
-      <w:r>
-        <w:rPr>
-          <w:b/>
-          <w:bCs/>
-          <w:sz w:val="16"/>
-          <w:szCs w:val="16"/>
-        </w:rPr>
-        <w:t xml:space="preserve"> Loop, Laufzeit </w:t>
+        <w:t xml:space="preserve">Keine Speicherallokation, Busy Loop, Laufzeit </w:t>
       </w:r>
       <w:r>
         <w:rPr>
@@ -1290,6 +1088,9 @@
     </w:p>
     <w:p>
       <w:r>
+        <w:rPr>
+          <w:noProof/>
+        </w:rPr>
         <w:drawing>
           <wp:inline distT="0" distB="0" distL="0" distR="0" wp14:anchorId="2A8E84F3" wp14:editId="60072B06">
             <wp:extent cx="5760720" cy="2200275"/>
@@ -1327,6 +1128,739 @@
         </w:drawing>
       </w:r>
     </w:p>
+    <w:p/>
+    <w:p>
+      <w:pPr>
+        <w:pStyle w:val="berschrift1"/>
+      </w:pPr>
+      <w:r>
+        <w:t xml:space="preserve">Testrechner </w:t>
+      </w:r>
+      <w:r>
+        <w:t>3</w:t>
+      </w:r>
+      <w:r>
+        <w:t>:</w:t>
+      </w:r>
+    </w:p>
+    <w:p>
+      <w:pPr>
+        <w:rPr>
+          <w:b/>
+          <w:bCs/>
+          <w:sz w:val="16"/>
+          <w:szCs w:val="16"/>
+        </w:rPr>
+      </w:pPr>
+      <w:r>
+        <w:rPr>
+          <w:b/>
+          <w:bCs/>
+          <w:sz w:val="16"/>
+          <w:szCs w:val="16"/>
+        </w:rPr>
+        <w:t xml:space="preserve">Betriebssystem: </w:t>
+      </w:r>
+      <w:r>
+        <w:rPr>
+          <w:b/>
+          <w:bCs/>
+          <w:sz w:val="16"/>
+          <w:szCs w:val="16"/>
+        </w:rPr>
+        <w:t>Windows 11 Home</w:t>
+      </w:r>
+      <w:r>
+        <w:rPr>
+          <w:b/>
+          <w:bCs/>
+          <w:sz w:val="16"/>
+          <w:szCs w:val="16"/>
+        </w:rPr>
+        <w:t xml:space="preserve"> </w:t>
+      </w:r>
+      <w:r>
+        <w:rPr>
+          <w:b/>
+          <w:bCs/>
+          <w:sz w:val="16"/>
+          <w:szCs w:val="16"/>
+        </w:rPr>
+        <w:t>21H2</w:t>
+      </w:r>
+    </w:p>
+    <w:p>
+      <w:pPr>
+        <w:rPr>
+          <w:b/>
+          <w:bCs/>
+          <w:sz w:val="16"/>
+          <w:szCs w:val="16"/>
+          <w:lang w:val="fr-CH"/>
+        </w:rPr>
+      </w:pPr>
+      <w:r>
+        <w:rPr>
+          <w:b/>
+          <w:bCs/>
+          <w:sz w:val="16"/>
+          <w:szCs w:val="16"/>
+          <w:lang w:val="fr-CH"/>
+        </w:rPr>
+        <w:t xml:space="preserve">Rechner: </w:t>
+      </w:r>
+      <w:r>
+        <w:rPr>
+          <w:b/>
+          <w:bCs/>
+          <w:sz w:val="16"/>
+          <w:szCs w:val="16"/>
+          <w:lang w:val="fr-CH"/>
+        </w:rPr>
+        <w:t>Lapto</w:t>
+      </w:r>
+      <w:r>
+        <w:rPr>
+          <w:b/>
+          <w:bCs/>
+          <w:sz w:val="16"/>
+          <w:szCs w:val="16"/>
+          <w:lang w:val="fr-CH"/>
+        </w:rPr>
+        <w:t xml:space="preserve">p </w:t>
+      </w:r>
+      <w:r>
+        <w:rPr>
+          <w:b/>
+          <w:bCs/>
+          <w:sz w:val="16"/>
+          <w:szCs w:val="16"/>
+          <w:lang w:val="fr-CH"/>
+        </w:rPr>
+        <w:t>I</w:t>
+      </w:r>
+      <w:r>
+        <w:rPr>
+          <w:b/>
+          <w:bCs/>
+          <w:sz w:val="16"/>
+          <w:szCs w:val="16"/>
+          <w:lang w:val="fr-CH"/>
+        </w:rPr>
+        <w:t>ntel(R) Core(TM) i5-8265U CPU @ 1.60GHz   1.80 GHz</w:t>
+      </w:r>
+      <w:r>
+        <w:rPr>
+          <w:b/>
+          <w:bCs/>
+          <w:sz w:val="16"/>
+          <w:szCs w:val="16"/>
+          <w:lang w:val="fr-CH"/>
+        </w:rPr>
+        <w:t>, 8GB RAM</w:t>
+      </w:r>
+    </w:p>
+    <w:p>
+      <w:pPr>
+        <w:rPr>
+          <w:b/>
+          <w:bCs/>
+          <w:sz w:val="16"/>
+          <w:szCs w:val="16"/>
+        </w:rPr>
+      </w:pPr>
+      <w:r>
+        <w:rPr>
+          <w:b/>
+          <w:bCs/>
+          <w:sz w:val="16"/>
+          <w:szCs w:val="16"/>
+        </w:rPr>
+        <w:t xml:space="preserve">Test </w:t>
+      </w:r>
+      <w:r>
+        <w:rPr>
+          <w:b/>
+          <w:bCs/>
+          <w:sz w:val="16"/>
+          <w:szCs w:val="16"/>
+        </w:rPr>
+        <w:t>1</w:t>
+      </w:r>
+      <w:r>
+        <w:rPr>
+          <w:b/>
+          <w:bCs/>
+          <w:sz w:val="16"/>
+          <w:szCs w:val="16"/>
+        </w:rPr>
+        <w:t>: dotnet run</w:t>
+      </w:r>
+      <w:r>
+        <w:rPr>
+          <w:b/>
+          <w:bCs/>
+          <w:sz w:val="16"/>
+          <w:szCs w:val="16"/>
+        </w:rPr>
+        <w:t xml:space="preserve"> (TimerTest, keine Spei</w:t>
+      </w:r>
+      <w:r>
+        <w:rPr>
+          <w:b/>
+          <w:bCs/>
+          <w:sz w:val="16"/>
+          <w:szCs w:val="16"/>
+        </w:rPr>
+        <w:t>cherallokation), 1h Laufzeit</w:t>
+      </w:r>
+    </w:p>
+    <w:p>
+      <w:pPr>
+        <w:rPr>
+          <w:b/>
+          <w:bCs/>
+          <w:sz w:val="16"/>
+          <w:szCs w:val="16"/>
+          <w:lang w:val="fr-CH"/>
+        </w:rPr>
+      </w:pPr>
+      <w:r>
+        <w:rPr>
+          <w:b/>
+          <w:bCs/>
+          <w:sz w:val="16"/>
+          <w:szCs w:val="16"/>
+          <w:lang w:val="fr-CH"/>
+        </w:rPr>
+        <w:drawing>
+          <wp:inline distT="0" distB="0" distL="0" distR="0" wp14:anchorId="79D6E655" wp14:editId="2514B8BD">
+            <wp:extent cx="5760720" cy="596265"/>
+            <wp:effectExtent l="0" t="0" r="0" b="0"/>
+            <wp:docPr id="12" name="Grafik 12"/>
+            <wp:cNvGraphicFramePr>
+              <a:graphicFrameLocks xmlns:a="http://schemas.openxmlformats.org/drawingml/2006/main" noChangeAspect="1"/>
+            </wp:cNvGraphicFramePr>
+            <a:graphic xmlns:a="http://schemas.openxmlformats.org/drawingml/2006/main">
+              <a:graphicData uri="http://schemas.openxmlformats.org/drawingml/2006/picture">
+                <pic:pic xmlns:pic="http://schemas.openxmlformats.org/drawingml/2006/picture">
+                  <pic:nvPicPr>
+                    <pic:cNvPr id="1" name=""/>
+                    <pic:cNvPicPr/>
+                  </pic:nvPicPr>
+                  <pic:blipFill>
+                    <a:blip r:embed="rId15"/>
+                    <a:stretch>
+                      <a:fillRect/>
+                    </a:stretch>
+                  </pic:blipFill>
+                  <pic:spPr>
+                    <a:xfrm>
+                      <a:off x="0" y="0"/>
+                      <a:ext cx="5760720" cy="596265"/>
+                    </a:xfrm>
+                    <a:prstGeom prst="rect">
+                      <a:avLst/>
+                    </a:prstGeom>
+                  </pic:spPr>
+                </pic:pic>
+              </a:graphicData>
+            </a:graphic>
+          </wp:inline>
+        </w:drawing>
+      </w:r>
+    </w:p>
+    <w:p>
+      <w:pPr>
+        <w:rPr>
+          <w:b/>
+          <w:bCs/>
+          <w:sz w:val="16"/>
+          <w:szCs w:val="16"/>
+          <w:lang w:val="fr-CH"/>
+        </w:rPr>
+      </w:pPr>
+      <w:r>
+        <w:rPr>
+          <w:b/>
+          <w:bCs/>
+          <w:sz w:val="16"/>
+          <w:szCs w:val="16"/>
+          <w:lang w:val="fr-CH"/>
+        </w:rPr>
+        <w:drawing>
+          <wp:inline distT="0" distB="0" distL="0" distR="0" wp14:anchorId="277F75AE" wp14:editId="0D79773A">
+            <wp:extent cx="3582195" cy="2940148"/>
+            <wp:effectExtent l="0" t="0" r="0" b="0"/>
+            <wp:docPr id="15" name="Grafik 15"/>
+            <wp:cNvGraphicFramePr>
+              <a:graphicFrameLocks xmlns:a="http://schemas.openxmlformats.org/drawingml/2006/main" noChangeAspect="1"/>
+            </wp:cNvGraphicFramePr>
+            <a:graphic xmlns:a="http://schemas.openxmlformats.org/drawingml/2006/main">
+              <a:graphicData uri="http://schemas.openxmlformats.org/drawingml/2006/picture">
+                <pic:pic xmlns:pic="http://schemas.openxmlformats.org/drawingml/2006/picture">
+                  <pic:nvPicPr>
+                    <pic:cNvPr id="1" name=""/>
+                    <pic:cNvPicPr/>
+                  </pic:nvPicPr>
+                  <pic:blipFill>
+                    <a:blip r:embed="rId16"/>
+                    <a:stretch>
+                      <a:fillRect/>
+                    </a:stretch>
+                  </pic:blipFill>
+                  <pic:spPr>
+                    <a:xfrm>
+                      <a:off x="0" y="0"/>
+                      <a:ext cx="3587224" cy="2944276"/>
+                    </a:xfrm>
+                    <a:prstGeom prst="rect">
+                      <a:avLst/>
+                    </a:prstGeom>
+                  </pic:spPr>
+                </pic:pic>
+              </a:graphicData>
+            </a:graphic>
+          </wp:inline>
+        </w:drawing>
+      </w:r>
+    </w:p>
+    <w:p>
+      <w:pPr>
+        <w:rPr>
+          <w:b/>
+          <w:bCs/>
+          <w:sz w:val="16"/>
+          <w:szCs w:val="16"/>
+        </w:rPr>
+      </w:pPr>
+    </w:p>
+    <w:p>
+      <w:pPr>
+        <w:rPr>
+          <w:b/>
+          <w:bCs/>
+          <w:sz w:val="16"/>
+          <w:szCs w:val="16"/>
+        </w:rPr>
+      </w:pPr>
+      <w:r>
+        <w:rPr>
+          <w:b/>
+          <w:bCs/>
+          <w:sz w:val="16"/>
+          <w:szCs w:val="16"/>
+        </w:rPr>
+        <w:lastRenderedPageBreak/>
+        <w:t xml:space="preserve">Test </w:t>
+      </w:r>
+      <w:r>
+        <w:rPr>
+          <w:b/>
+          <w:bCs/>
+          <w:sz w:val="16"/>
+          <w:szCs w:val="16"/>
+        </w:rPr>
+        <w:t>2</w:t>
+      </w:r>
+      <w:r>
+        <w:rPr>
+          <w:b/>
+          <w:bCs/>
+          <w:sz w:val="16"/>
+          <w:szCs w:val="16"/>
+        </w:rPr>
+        <w:t xml:space="preserve">: dotnet run </w:t>
+      </w:r>
+      <w:r>
+        <w:rPr>
+          <w:b/>
+          <w:bCs/>
+          <w:sz w:val="16"/>
+          <w:szCs w:val="16"/>
+        </w:rPr>
+        <w:t xml:space="preserve">thread </w:t>
+      </w:r>
+      <w:r>
+        <w:rPr>
+          <w:b/>
+          <w:bCs/>
+          <w:sz w:val="16"/>
+          <w:szCs w:val="16"/>
+        </w:rPr>
+        <w:t>(</w:t>
+      </w:r>
+      <w:r>
+        <w:rPr>
+          <w:b/>
+          <w:bCs/>
+          <w:sz w:val="16"/>
+          <w:szCs w:val="16"/>
+        </w:rPr>
+        <w:t>Tread</w:t>
+      </w:r>
+      <w:r>
+        <w:rPr>
+          <w:b/>
+          <w:bCs/>
+          <w:sz w:val="16"/>
+          <w:szCs w:val="16"/>
+        </w:rPr>
+        <w:t>Test, keine Spei</w:t>
+      </w:r>
+      <w:r>
+        <w:rPr>
+          <w:b/>
+          <w:bCs/>
+          <w:sz w:val="16"/>
+          <w:szCs w:val="16"/>
+        </w:rPr>
+        <w:t>cherallokation), 1</w:t>
+      </w:r>
+      <w:r>
+        <w:rPr>
+          <w:b/>
+          <w:bCs/>
+          <w:sz w:val="16"/>
+          <w:szCs w:val="16"/>
+        </w:rPr>
+        <w:t>.5</w:t>
+      </w:r>
+      <w:r>
+        <w:rPr>
+          <w:b/>
+          <w:bCs/>
+          <w:sz w:val="16"/>
+          <w:szCs w:val="16"/>
+        </w:rPr>
+        <w:t>h Laufzeit</w:t>
+      </w:r>
+    </w:p>
+    <w:p>
+      <w:pPr>
+        <w:rPr>
+          <w:b/>
+          <w:bCs/>
+          <w:sz w:val="16"/>
+          <w:szCs w:val="16"/>
+        </w:rPr>
+      </w:pPr>
+      <w:r>
+        <w:rPr>
+          <w:b/>
+          <w:bCs/>
+          <w:sz w:val="16"/>
+          <w:szCs w:val="16"/>
+        </w:rPr>
+        <w:drawing>
+          <wp:inline distT="0" distB="0" distL="0" distR="0" wp14:anchorId="55D43A97" wp14:editId="26CF3880">
+            <wp:extent cx="5760720" cy="606425"/>
+            <wp:effectExtent l="0" t="0" r="0" b="3175"/>
+            <wp:docPr id="13" name="Grafik 13"/>
+            <wp:cNvGraphicFramePr>
+              <a:graphicFrameLocks xmlns:a="http://schemas.openxmlformats.org/drawingml/2006/main" noChangeAspect="1"/>
+            </wp:cNvGraphicFramePr>
+            <a:graphic xmlns:a="http://schemas.openxmlformats.org/drawingml/2006/main">
+              <a:graphicData uri="http://schemas.openxmlformats.org/drawingml/2006/picture">
+                <pic:pic xmlns:pic="http://schemas.openxmlformats.org/drawingml/2006/picture">
+                  <pic:nvPicPr>
+                    <pic:cNvPr id="1" name=""/>
+                    <pic:cNvPicPr/>
+                  </pic:nvPicPr>
+                  <pic:blipFill>
+                    <a:blip r:embed="rId17"/>
+                    <a:stretch>
+                      <a:fillRect/>
+                    </a:stretch>
+                  </pic:blipFill>
+                  <pic:spPr>
+                    <a:xfrm>
+                      <a:off x="0" y="0"/>
+                      <a:ext cx="5760720" cy="606425"/>
+                    </a:xfrm>
+                    <a:prstGeom prst="rect">
+                      <a:avLst/>
+                    </a:prstGeom>
+                  </pic:spPr>
+                </pic:pic>
+              </a:graphicData>
+            </a:graphic>
+          </wp:inline>
+        </w:drawing>
+      </w:r>
+    </w:p>
+    <w:p>
+      <w:pPr>
+        <w:rPr>
+          <w:b/>
+          <w:bCs/>
+          <w:sz w:val="16"/>
+          <w:szCs w:val="16"/>
+        </w:rPr>
+      </w:pPr>
+      <w:r>
+        <w:rPr>
+          <w:b/>
+          <w:bCs/>
+          <w:sz w:val="16"/>
+          <w:szCs w:val="16"/>
+        </w:rPr>
+        <w:drawing>
+          <wp:inline distT="0" distB="0" distL="0" distR="0" wp14:anchorId="505C15F5" wp14:editId="4EDE509C">
+            <wp:extent cx="3903784" cy="3697665"/>
+            <wp:effectExtent l="0" t="0" r="1905" b="0"/>
+            <wp:docPr id="14" name="Grafik 14"/>
+            <wp:cNvGraphicFramePr>
+              <a:graphicFrameLocks xmlns:a="http://schemas.openxmlformats.org/drawingml/2006/main" noChangeAspect="1"/>
+            </wp:cNvGraphicFramePr>
+            <a:graphic xmlns:a="http://schemas.openxmlformats.org/drawingml/2006/main">
+              <a:graphicData uri="http://schemas.openxmlformats.org/drawingml/2006/picture">
+                <pic:pic xmlns:pic="http://schemas.openxmlformats.org/drawingml/2006/picture">
+                  <pic:nvPicPr>
+                    <pic:cNvPr id="1" name=""/>
+                    <pic:cNvPicPr/>
+                  </pic:nvPicPr>
+                  <pic:blipFill>
+                    <a:blip r:embed="rId18"/>
+                    <a:stretch>
+                      <a:fillRect/>
+                    </a:stretch>
+                  </pic:blipFill>
+                  <pic:spPr>
+                    <a:xfrm>
+                      <a:off x="0" y="0"/>
+                      <a:ext cx="3906954" cy="3700668"/>
+                    </a:xfrm>
+                    <a:prstGeom prst="rect">
+                      <a:avLst/>
+                    </a:prstGeom>
+                  </pic:spPr>
+                </pic:pic>
+              </a:graphicData>
+            </a:graphic>
+          </wp:inline>
+        </w:drawing>
+      </w:r>
+    </w:p>
+    <w:p>
+      <w:pPr>
+        <w:rPr>
+          <w:b/>
+          <w:bCs/>
+          <w:sz w:val="16"/>
+          <w:szCs w:val="16"/>
+        </w:rPr>
+      </w:pPr>
+    </w:p>
+    <w:p>
+      <w:pPr>
+        <w:rPr>
+          <w:b/>
+          <w:bCs/>
+          <w:sz w:val="16"/>
+          <w:szCs w:val="16"/>
+        </w:rPr>
+      </w:pPr>
+      <w:r>
+        <w:rPr>
+          <w:b/>
+          <w:bCs/>
+          <w:sz w:val="16"/>
+          <w:szCs w:val="16"/>
+        </w:rPr>
+        <w:t xml:space="preserve">Test </w:t>
+      </w:r>
+      <w:r>
+        <w:rPr>
+          <w:b/>
+          <w:bCs/>
+          <w:sz w:val="16"/>
+          <w:szCs w:val="16"/>
+        </w:rPr>
+        <w:t>3</w:t>
+      </w:r>
+      <w:r>
+        <w:rPr>
+          <w:b/>
+          <w:bCs/>
+          <w:sz w:val="16"/>
+          <w:szCs w:val="16"/>
+        </w:rPr>
+        <w:t xml:space="preserve">: dotnet run </w:t>
+      </w:r>
+      <w:r>
+        <w:rPr>
+          <w:b/>
+          <w:bCs/>
+          <w:sz w:val="16"/>
+          <w:szCs w:val="16"/>
+        </w:rPr>
+        <w:t xml:space="preserve">mmTimer </w:t>
+      </w:r>
+      <w:r>
+        <w:rPr>
+          <w:b/>
+          <w:bCs/>
+          <w:sz w:val="16"/>
+          <w:szCs w:val="16"/>
+        </w:rPr>
+        <w:t xml:space="preserve"> </w:t>
+      </w:r>
+      <w:r>
+        <w:rPr>
+          <w:b/>
+          <w:bCs/>
+          <w:sz w:val="16"/>
+          <w:szCs w:val="16"/>
+        </w:rPr>
+        <w:t>(Multimedia Timer</w:t>
+      </w:r>
+      <w:r>
+        <w:rPr>
+          <w:b/>
+          <w:bCs/>
+          <w:sz w:val="16"/>
+          <w:szCs w:val="16"/>
+        </w:rPr>
+        <w:t>, keine Spei</w:t>
+      </w:r>
+      <w:r>
+        <w:rPr>
+          <w:b/>
+          <w:bCs/>
+          <w:sz w:val="16"/>
+          <w:szCs w:val="16"/>
+        </w:rPr>
+        <w:t>cherallokation)</w:t>
+      </w:r>
+      <w:r>
+        <w:rPr>
+          <w:b/>
+          <w:bCs/>
+          <w:sz w:val="16"/>
+          <w:szCs w:val="16"/>
+        </w:rPr>
+        <w:t>, ca 1h Laufzeit</w:t>
+      </w:r>
+    </w:p>
+    <w:p>
+      <w:pPr>
+        <w:rPr>
+          <w:b/>
+          <w:bCs/>
+          <w:sz w:val="16"/>
+          <w:szCs w:val="16"/>
+        </w:rPr>
+      </w:pPr>
+      <w:r>
+        <w:rPr>
+          <w:b/>
+          <w:bCs/>
+          <w:sz w:val="16"/>
+          <w:szCs w:val="16"/>
+        </w:rPr>
+        <w:drawing>
+          <wp:inline distT="0" distB="0" distL="0" distR="0" wp14:anchorId="416F67D3" wp14:editId="31B648D3">
+            <wp:extent cx="5760720" cy="601980"/>
+            <wp:effectExtent l="0" t="0" r="0" b="7620"/>
+            <wp:docPr id="16" name="Grafik 16"/>
+            <wp:cNvGraphicFramePr>
+              <a:graphicFrameLocks xmlns:a="http://schemas.openxmlformats.org/drawingml/2006/main" noChangeAspect="1"/>
+            </wp:cNvGraphicFramePr>
+            <a:graphic xmlns:a="http://schemas.openxmlformats.org/drawingml/2006/main">
+              <a:graphicData uri="http://schemas.openxmlformats.org/drawingml/2006/picture">
+                <pic:pic xmlns:pic="http://schemas.openxmlformats.org/drawingml/2006/picture">
+                  <pic:nvPicPr>
+                    <pic:cNvPr id="1" name=""/>
+                    <pic:cNvPicPr/>
+                  </pic:nvPicPr>
+                  <pic:blipFill>
+                    <a:blip r:embed="rId19"/>
+                    <a:stretch>
+                      <a:fillRect/>
+                    </a:stretch>
+                  </pic:blipFill>
+                  <pic:spPr>
+                    <a:xfrm>
+                      <a:off x="0" y="0"/>
+                      <a:ext cx="5760720" cy="601980"/>
+                    </a:xfrm>
+                    <a:prstGeom prst="rect">
+                      <a:avLst/>
+                    </a:prstGeom>
+                  </pic:spPr>
+                </pic:pic>
+              </a:graphicData>
+            </a:graphic>
+          </wp:inline>
+        </w:drawing>
+      </w:r>
+    </w:p>
+    <w:p>
+      <w:pPr>
+        <w:rPr>
+          <w:b/>
+          <w:bCs/>
+          <w:sz w:val="16"/>
+          <w:szCs w:val="16"/>
+        </w:rPr>
+      </w:pPr>
+      <w:r>
+        <w:rPr>
+          <w:b/>
+          <w:bCs/>
+          <w:sz w:val="16"/>
+          <w:szCs w:val="16"/>
+        </w:rPr>
+        <w:lastRenderedPageBreak/>
+        <w:drawing>
+          <wp:inline distT="0" distB="0" distL="0" distR="0" wp14:anchorId="6F89F491" wp14:editId="2CEAE11F">
+            <wp:extent cx="4128867" cy="3294628"/>
+            <wp:effectExtent l="0" t="0" r="5080" b="1270"/>
+            <wp:docPr id="17" name="Grafik 17"/>
+            <wp:cNvGraphicFramePr>
+              <a:graphicFrameLocks xmlns:a="http://schemas.openxmlformats.org/drawingml/2006/main" noChangeAspect="1"/>
+            </wp:cNvGraphicFramePr>
+            <a:graphic xmlns:a="http://schemas.openxmlformats.org/drawingml/2006/main">
+              <a:graphicData uri="http://schemas.openxmlformats.org/drawingml/2006/picture">
+                <pic:pic xmlns:pic="http://schemas.openxmlformats.org/drawingml/2006/picture">
+                  <pic:nvPicPr>
+                    <pic:cNvPr id="1" name=""/>
+                    <pic:cNvPicPr/>
+                  </pic:nvPicPr>
+                  <pic:blipFill>
+                    <a:blip r:embed="rId20"/>
+                    <a:stretch>
+                      <a:fillRect/>
+                    </a:stretch>
+                  </pic:blipFill>
+                  <pic:spPr>
+                    <a:xfrm>
+                      <a:off x="0" y="0"/>
+                      <a:ext cx="4136769" cy="3300933"/>
+                    </a:xfrm>
+                    <a:prstGeom prst="rect">
+                      <a:avLst/>
+                    </a:prstGeom>
+                  </pic:spPr>
+                </pic:pic>
+              </a:graphicData>
+            </a:graphic>
+          </wp:inline>
+        </w:drawing>
+      </w:r>
+    </w:p>
+    <w:p>
+      <w:pPr>
+        <w:rPr>
+          <w:b/>
+          <w:bCs/>
+          <w:sz w:val="16"/>
+          <w:szCs w:val="16"/>
+        </w:rPr>
+      </w:pPr>
+    </w:p>
+    <w:p/>
     <w:sectPr>
       <w:pgSz w:w="11906" w:h="16838"/>
       <w:pgMar w:top="1417" w:right="1417" w:bottom="1134" w:left="1417" w:header="708" w:footer="708" w:gutter="0"/>

</xml_diff>